<commit_message>
Created nodelogin directory / Updated README files
Created nodelogin directory to implement a basic login and registration system that runs off of a local database. We need to implement postgresql into this directory. I have also updated each of the directory's README files to give an understanding of what they are utilized for and how to get them working on your machine.
</commit_message>
<xml_diff>
--- a/collegepedia-stout/POSTGRES-README.docx
+++ b/collegepedia-stout/POSTGRES-README.docx
@@ -17,39 +17,68 @@
         <w:t>PostgresSQL &amp; AWS Connection Information</w:t>
       </w:r>
     </w:p>
+    <w:p>
+      <w:pPr>
+        <w:rPr>
+          <w:b/>
+          <w:bCs/>
+        </w:rPr>
+      </w:pPr>
+      <w:r>
+        <w:rPr>
+          <w:b/>
+          <w:bCs/>
+        </w:rPr>
+        <w:t>/** AS OF MARCH 30</w:t>
+      </w:r>
+      <w:r>
+        <w:rPr>
+          <w:b/>
+          <w:bCs/>
+          <w:vertAlign w:val="superscript"/>
+        </w:rPr>
+        <w:t>th</w:t>
+      </w:r>
+      <w:r>
+        <w:rPr>
+          <w:b/>
+          <w:bCs/>
+        </w:rPr>
+        <w:t>, 2023, We have decided to NOT use AWS for our PostgreSQL connection. We will be uploading a postgresql database to Github and working on it LOCALLY. This document is outdated, but I will keep it restored in our project files for the meantime. DO NOT follow the instructions of this document – contact me with any issues. **/</w:t>
+      </w:r>
+    </w:p>
+    <w:p>
+      <w:r>
+        <w:t xml:space="preserve">For our project, we will be using PostgresSQL as the back-end. We want to create a database instance in AWS so that we are all able to connect to PostgresSQL, </w:t>
+      </w:r>
+      <w:r>
+        <w:t xml:space="preserve">and have a cloud-based save for easy access. This is important because we do not need to maintain a database server. </w:t>
+      </w:r>
+      <w:r>
+        <w:t xml:space="preserve">AWS allows for automated backups, options to scale up, etc. In essence, it is an important tool to host </w:t>
+      </w:r>
+      <w:r>
+        <w:t xml:space="preserve">the database of our web application. </w:t>
+      </w:r>
+    </w:p>
     <w:p/>
     <w:p>
       <w:r>
-        <w:t xml:space="preserve">For our project, we will be using PostgresSQL as the back-end. We want to create a database instance in AWS so that we are all able to connect to PostgresSQL, </w:t>
-      </w:r>
-      <w:r>
-        <w:t xml:space="preserve">and have a cloud-based save for easy access. This is important because we do not need to maintain a database server. </w:t>
-      </w:r>
-      <w:r>
-        <w:t xml:space="preserve">AWS allows for automated backups, options to scale up, etc. In essence, it is an important tool to host </w:t>
-      </w:r>
-      <w:r>
-        <w:t xml:space="preserve">the database of our web application. </w:t>
+        <w:t xml:space="preserve">AWS needs access to our Postgres database to make direct </w:t>
+      </w:r>
+      <w:r>
+        <w:t>modifications in the database. The tables of the database may require changes</w:t>
+      </w:r>
+      <w:r>
+        <w:t xml:space="preserve">. It is not possible to </w:t>
+      </w:r>
+      <w:r>
+        <w:t xml:space="preserve">have shell access via AWS RDS, so there are different ways to connect. We can connect using pgAdmin or via psql. Both require a separate download of an application to do this task. </w:t>
       </w:r>
     </w:p>
     <w:p/>
     <w:p>
       <w:r>
-        <w:t xml:space="preserve">AWS needs access to our Postgres database to make direct </w:t>
-      </w:r>
-      <w:r>
-        <w:t>modifications in the database. The tables of the database may require changes</w:t>
-      </w:r>
-      <w:r>
-        <w:t xml:space="preserve">. It is not possible to </w:t>
-      </w:r>
-      <w:r>
-        <w:t xml:space="preserve">have shell access via AWS RDS, so there are different ways to connect. We can connect using pgAdmin or via psql. Both require a separate download of an application to do this task. </w:t>
-      </w:r>
-    </w:p>
-    <w:p/>
-    <w:p>
-      <w:r>
         <w:t xml:space="preserve">For this demonstration, we are going to use </w:t>
       </w:r>
       <w:r>
@@ -64,6 +93,10 @@
     </w:p>
     <w:p>
       <w:r>
+        <w:rPr>
+          <w:noProof/>
+        </w:rPr>
+        <w:lastRenderedPageBreak/>
         <w:drawing>
           <wp:inline distT="0" distB="0" distL="0" distR="0" wp14:anchorId="12DCACFA" wp14:editId="36E4C11F">
             <wp:extent cx="5753396" cy="3924502"/>
@@ -103,7 +136,6 @@
     </w:p>
     <w:p>
       <w:r>
-        <w:lastRenderedPageBreak/>
         <w:t>Make sure that pgAgent is downloaded</w:t>
       </w:r>
       <w:r>
@@ -227,6 +259,10 @@
         </w:numPr>
       </w:pPr>
       <w:r>
+        <w:rPr>
+          <w:noProof/>
+        </w:rPr>
+        <w:lastRenderedPageBreak/>
         <w:drawing>
           <wp:inline distT="0" distB="0" distL="0" distR="0" wp14:anchorId="3ED68AFD" wp14:editId="479ED424">
             <wp:extent cx="4750044" cy="5219968"/>

</xml_diff>